<commit_message>
Update Asymmetric selectivity function.docx
</commit_message>
<xml_diff>
--- a/doc/Asymmetric selectivity function.docx
+++ b/doc/Asymmetric selectivity function.docx
@@ -1958,6 +1958,767 @@
         </w:rPr>
         <w:t>. Taking the integral of this function yields a smooth version of the function.</w:t>
       </w:r>
+    </w:p>
+    <w:p>
+      <w:pPr>
+        <w:rPr>
+          <w:rFonts w:eastAsiaTheme="minorEastAsia"/>
+        </w:rPr>
+      </w:pPr>
+      <m:oMathPara>
+        <m:oMath>
+          <m:nary>
+            <m:naryPr>
+              <m:limLoc m:val="undOvr"/>
+              <m:subHide m:val="1"/>
+              <m:supHide m:val="1"/>
+              <m:ctrlPr>
+                <w:rPr>
+                  <w:rFonts w:ascii="Cambria Math" w:hAnsi="Cambria Math"/>
+                  <w:i/>
+                </w:rPr>
+              </m:ctrlPr>
+            </m:naryPr>
+            <m:sub/>
+            <m:sup/>
+            <m:e>
+              <m:d>
+                <m:dPr>
+                  <m:ctrlPr>
+                    <w:rPr>
+                      <w:rFonts w:ascii="Cambria Math" w:hAnsi="Cambria Math"/>
+                      <w:i/>
+                    </w:rPr>
+                  </m:ctrlPr>
+                </m:dPr>
+                <m:e>
+                  <m:sSub>
+                    <m:sSubPr>
+                      <m:ctrlPr>
+                        <w:rPr>
+                          <w:rFonts w:ascii="Cambria Math" w:hAnsi="Cambria Math"/>
+                          <w:i/>
+                        </w:rPr>
+                      </m:ctrlPr>
+                    </m:sSubPr>
+                    <m:e>
+                      <m:r>
+                        <w:rPr>
+                          <w:rFonts w:ascii="Cambria Math" w:hAnsi="Cambria Math"/>
+                        </w:rPr>
+                        <m:t>(m</m:t>
+                      </m:r>
+                    </m:e>
+                    <m:sub>
+                      <m:r>
+                        <w:rPr>
+                          <w:rFonts w:ascii="Cambria Math" w:hAnsi="Cambria Math"/>
+                        </w:rPr>
+                        <m:t>1</m:t>
+                      </m:r>
+                    </m:sub>
+                  </m:sSub>
+                  <m:r>
+                    <w:rPr>
+                      <w:rFonts w:ascii="Cambria Math" w:hAnsi="Cambria Math"/>
+                    </w:rPr>
+                    <m:t>-</m:t>
+                  </m:r>
+                  <m:sSub>
+                    <m:sSubPr>
+                      <m:ctrlPr>
+                        <w:rPr>
+                          <w:rFonts w:ascii="Cambria Math" w:hAnsi="Cambria Math"/>
+                          <w:i/>
+                        </w:rPr>
+                      </m:ctrlPr>
+                    </m:sSubPr>
+                    <m:e>
+                      <m:r>
+                        <w:rPr>
+                          <w:rFonts w:ascii="Cambria Math" w:hAnsi="Cambria Math"/>
+                        </w:rPr>
+                        <m:t>m</m:t>
+                      </m:r>
+                    </m:e>
+                    <m:sub>
+                      <m:r>
+                        <w:rPr>
+                          <w:rFonts w:ascii="Cambria Math" w:hAnsi="Cambria Math"/>
+                        </w:rPr>
+                        <m:t>0</m:t>
+                      </m:r>
+                    </m:sub>
+                  </m:sSub>
+                  <m:r>
+                    <w:rPr>
+                      <w:rFonts w:ascii="Cambria Math" w:hAnsi="Cambria Math"/>
+                    </w:rPr>
+                    <m:t>)l</m:t>
+                  </m:r>
+                  <m:d>
+                    <m:dPr>
+                      <m:ctrlPr>
+                        <w:rPr>
+                          <w:rFonts w:ascii="Cambria Math" w:hAnsi="Cambria Math"/>
+                          <w:i/>
+                        </w:rPr>
+                      </m:ctrlPr>
+                    </m:dPr>
+                    <m:e>
+                      <m:r>
+                        <w:rPr>
+                          <w:rFonts w:ascii="Cambria Math" w:hAnsi="Cambria Math"/>
+                        </w:rPr>
+                        <m:t>x</m:t>
+                      </m:r>
+                    </m:e>
+                  </m:d>
+                  <m:r>
+                    <w:rPr>
+                      <w:rFonts w:ascii="Cambria Math" w:hAnsi="Cambria Math"/>
+                    </w:rPr>
+                    <m:t>+</m:t>
+                  </m:r>
+                  <m:sSub>
+                    <m:sSubPr>
+                      <m:ctrlPr>
+                        <w:rPr>
+                          <w:rFonts w:ascii="Cambria Math" w:hAnsi="Cambria Math"/>
+                          <w:i/>
+                        </w:rPr>
+                      </m:ctrlPr>
+                    </m:sSubPr>
+                    <m:e>
+                      <m:r>
+                        <w:rPr>
+                          <w:rFonts w:ascii="Cambria Math" w:hAnsi="Cambria Math"/>
+                        </w:rPr>
+                        <m:t>m</m:t>
+                      </m:r>
+                    </m:e>
+                    <m:sub>
+                      <m:r>
+                        <w:rPr>
+                          <w:rFonts w:ascii="Cambria Math" w:hAnsi="Cambria Math"/>
+                        </w:rPr>
+                        <m:t>0</m:t>
+                      </m:r>
+                    </m:sub>
+                  </m:sSub>
+                </m:e>
+              </m:d>
+              <m:r>
+                <w:rPr>
+                  <w:rFonts w:ascii="Cambria Math" w:hAnsi="Cambria Math"/>
+                </w:rPr>
+                <m:t>dx</m:t>
+              </m:r>
+            </m:e>
+          </m:nary>
+        </m:oMath>
+      </m:oMathPara>
+    </w:p>
+    <w:p>
+      <w:pPr>
+        <w:rPr>
+          <w:rFonts w:eastAsiaTheme="minorEastAsia"/>
+        </w:rPr>
+      </w:pPr>
+      <m:oMathPara>
+        <m:oMath>
+          <m:sSub>
+            <m:sSubPr>
+              <m:ctrlPr>
+                <w:rPr>
+                  <w:rFonts w:ascii="Cambria Math" w:hAnsi="Cambria Math"/>
+                  <w:i/>
+                </w:rPr>
+              </m:ctrlPr>
+            </m:sSubPr>
+            <m:e>
+              <m:r>
+                <w:rPr>
+                  <w:rFonts w:ascii="Cambria Math" w:hAnsi="Cambria Math"/>
+                </w:rPr>
+                <m:t>(m</m:t>
+              </m:r>
+            </m:e>
+            <m:sub>
+              <m:r>
+                <w:rPr>
+                  <w:rFonts w:ascii="Cambria Math" w:hAnsi="Cambria Math"/>
+                </w:rPr>
+                <m:t>1</m:t>
+              </m:r>
+            </m:sub>
+          </m:sSub>
+          <m:r>
+            <w:rPr>
+              <w:rFonts w:ascii="Cambria Math" w:hAnsi="Cambria Math"/>
+            </w:rPr>
+            <m:t>-</m:t>
+          </m:r>
+          <m:sSub>
+            <m:sSubPr>
+              <m:ctrlPr>
+                <w:rPr>
+                  <w:rFonts w:ascii="Cambria Math" w:hAnsi="Cambria Math"/>
+                  <w:i/>
+                </w:rPr>
+              </m:ctrlPr>
+            </m:sSubPr>
+            <m:e>
+              <m:r>
+                <w:rPr>
+                  <w:rFonts w:ascii="Cambria Math" w:hAnsi="Cambria Math"/>
+                </w:rPr>
+                <m:t>m</m:t>
+              </m:r>
+            </m:e>
+            <m:sub>
+              <m:r>
+                <w:rPr>
+                  <w:rFonts w:ascii="Cambria Math" w:hAnsi="Cambria Math"/>
+                </w:rPr>
+                <m:t>0</m:t>
+              </m:r>
+            </m:sub>
+          </m:sSub>
+          <m:r>
+            <w:rPr>
+              <w:rFonts w:ascii="Cambria Math" w:hAnsi="Cambria Math"/>
+            </w:rPr>
+            <m:t>)</m:t>
+          </m:r>
+          <m:nary>
+            <m:naryPr>
+              <m:limLoc m:val="undOvr"/>
+              <m:subHide m:val="1"/>
+              <m:supHide m:val="1"/>
+              <m:ctrlPr>
+                <w:rPr>
+                  <w:rFonts w:ascii="Cambria Math" w:hAnsi="Cambria Math"/>
+                  <w:i/>
+                </w:rPr>
+              </m:ctrlPr>
+            </m:naryPr>
+            <m:sub/>
+            <m:sup/>
+            <m:e>
+              <m:r>
+                <w:rPr>
+                  <w:rFonts w:ascii="Cambria Math" w:hAnsi="Cambria Math"/>
+                </w:rPr>
+                <m:t>l</m:t>
+              </m:r>
+              <m:d>
+                <m:dPr>
+                  <m:ctrlPr>
+                    <w:rPr>
+                      <w:rFonts w:ascii="Cambria Math" w:hAnsi="Cambria Math"/>
+                      <w:i/>
+                    </w:rPr>
+                  </m:ctrlPr>
+                </m:dPr>
+                <m:e>
+                  <m:r>
+                    <w:rPr>
+                      <w:rFonts w:ascii="Cambria Math" w:hAnsi="Cambria Math"/>
+                    </w:rPr>
+                    <m:t>x</m:t>
+                  </m:r>
+                </m:e>
+              </m:d>
+              <m:r>
+                <w:rPr>
+                  <w:rFonts w:ascii="Cambria Math" w:hAnsi="Cambria Math"/>
+                </w:rPr>
+                <m:t xml:space="preserve">dx+ </m:t>
+              </m:r>
+              <m:sSub>
+                <m:sSubPr>
+                  <m:ctrlPr>
+                    <w:rPr>
+                      <w:rFonts w:ascii="Cambria Math" w:hAnsi="Cambria Math"/>
+                      <w:i/>
+                    </w:rPr>
+                  </m:ctrlPr>
+                </m:sSubPr>
+                <m:e>
+                  <m:r>
+                    <w:rPr>
+                      <w:rFonts w:ascii="Cambria Math" w:hAnsi="Cambria Math"/>
+                    </w:rPr>
+                    <m:t>m</m:t>
+                  </m:r>
+                </m:e>
+                <m:sub>
+                  <m:r>
+                    <w:rPr>
+                      <w:rFonts w:ascii="Cambria Math" w:hAnsi="Cambria Math"/>
+                    </w:rPr>
+                    <m:t>0</m:t>
+                  </m:r>
+                </m:sub>
+              </m:sSub>
+              <m:nary>
+                <m:naryPr>
+                  <m:limLoc m:val="undOvr"/>
+                  <m:subHide m:val="1"/>
+                  <m:supHide m:val="1"/>
+                  <m:ctrlPr>
+                    <w:rPr>
+                      <w:rFonts w:ascii="Cambria Math" w:hAnsi="Cambria Math"/>
+                      <w:i/>
+                    </w:rPr>
+                  </m:ctrlPr>
+                </m:naryPr>
+                <m:sub/>
+                <m:sup/>
+                <m:e>
+                  <m:r>
+                    <w:rPr>
+                      <w:rFonts w:ascii="Cambria Math" w:hAnsi="Cambria Math"/>
+                    </w:rPr>
+                    <m:t>dx</m:t>
+                  </m:r>
+                </m:e>
+              </m:nary>
+            </m:e>
+          </m:nary>
+        </m:oMath>
+      </m:oMathPara>
+    </w:p>
+    <w:p>
+      <w:pPr>
+        <w:rPr>
+          <w:rFonts w:eastAsiaTheme="minorEastAsia"/>
+        </w:rPr>
+      </w:pPr>
+      <m:oMathPara>
+        <m:oMath>
+          <m:sSub>
+            <m:sSubPr>
+              <m:ctrlPr>
+                <w:rPr>
+                  <w:rFonts w:ascii="Cambria Math" w:hAnsi="Cambria Math"/>
+                  <w:i/>
+                </w:rPr>
+              </m:ctrlPr>
+            </m:sSubPr>
+            <m:e>
+              <m:r>
+                <w:rPr>
+                  <w:rFonts w:ascii="Cambria Math" w:hAnsi="Cambria Math"/>
+                </w:rPr>
+                <m:t>(m</m:t>
+              </m:r>
+            </m:e>
+            <m:sub>
+              <m:r>
+                <w:rPr>
+                  <w:rFonts w:ascii="Cambria Math" w:hAnsi="Cambria Math"/>
+                </w:rPr>
+                <m:t>1</m:t>
+              </m:r>
+            </m:sub>
+          </m:sSub>
+          <m:r>
+            <w:rPr>
+              <w:rFonts w:ascii="Cambria Math" w:hAnsi="Cambria Math"/>
+            </w:rPr>
+            <m:t>-</m:t>
+          </m:r>
+          <m:sSub>
+            <m:sSubPr>
+              <m:ctrlPr>
+                <w:rPr>
+                  <w:rFonts w:ascii="Cambria Math" w:hAnsi="Cambria Math"/>
+                  <w:i/>
+                </w:rPr>
+              </m:ctrlPr>
+            </m:sSubPr>
+            <m:e>
+              <m:r>
+                <w:rPr>
+                  <w:rFonts w:ascii="Cambria Math" w:hAnsi="Cambria Math"/>
+                </w:rPr>
+                <m:t>m</m:t>
+              </m:r>
+            </m:e>
+            <m:sub>
+              <m:r>
+                <w:rPr>
+                  <w:rFonts w:ascii="Cambria Math" w:hAnsi="Cambria Math"/>
+                </w:rPr>
+                <m:t>0</m:t>
+              </m:r>
+            </m:sub>
+          </m:sSub>
+          <m:r>
+            <w:rPr>
+              <w:rFonts w:ascii="Cambria Math" w:hAnsi="Cambria Math"/>
+            </w:rPr>
+            <m:t>)</m:t>
+          </m:r>
+          <m:nary>
+            <m:naryPr>
+              <m:limLoc m:val="undOvr"/>
+              <m:subHide m:val="1"/>
+              <m:supHide m:val="1"/>
+              <m:ctrlPr>
+                <w:rPr>
+                  <w:rFonts w:ascii="Cambria Math" w:hAnsi="Cambria Math"/>
+                  <w:i/>
+                </w:rPr>
+              </m:ctrlPr>
+            </m:naryPr>
+            <m:sub/>
+            <m:sup/>
+            <m:e>
+              <m:r>
+                <w:rPr>
+                  <w:rFonts w:ascii="Cambria Math" w:hAnsi="Cambria Math"/>
+                </w:rPr>
+                <m:t>l</m:t>
+              </m:r>
+              <m:d>
+                <m:dPr>
+                  <m:ctrlPr>
+                    <w:rPr>
+                      <w:rFonts w:ascii="Cambria Math" w:hAnsi="Cambria Math"/>
+                      <w:i/>
+                    </w:rPr>
+                  </m:ctrlPr>
+                </m:dPr>
+                <m:e>
+                  <m:r>
+                    <w:rPr>
+                      <w:rFonts w:ascii="Cambria Math" w:hAnsi="Cambria Math"/>
+                    </w:rPr>
+                    <m:t>x</m:t>
+                  </m:r>
+                </m:e>
+              </m:d>
+              <m:r>
+                <w:rPr>
+                  <w:rFonts w:ascii="Cambria Math" w:hAnsi="Cambria Math"/>
+                </w:rPr>
+                <m:t xml:space="preserve">dx+ </m:t>
+              </m:r>
+              <m:sSub>
+                <m:sSubPr>
+                  <m:ctrlPr>
+                    <w:rPr>
+                      <w:rFonts w:ascii="Cambria Math" w:hAnsi="Cambria Math"/>
+                      <w:i/>
+                    </w:rPr>
+                  </m:ctrlPr>
+                </m:sSubPr>
+                <m:e>
+                  <m:r>
+                    <w:rPr>
+                      <w:rFonts w:ascii="Cambria Math" w:hAnsi="Cambria Math"/>
+                    </w:rPr>
+                    <m:t>m</m:t>
+                  </m:r>
+                </m:e>
+                <m:sub>
+                  <m:r>
+                    <w:rPr>
+                      <w:rFonts w:ascii="Cambria Math" w:hAnsi="Cambria Math"/>
+                    </w:rPr>
+                    <m:t>0</m:t>
+                  </m:r>
+                </m:sub>
+              </m:sSub>
+              <m:r>
+                <w:rPr>
+                  <w:rFonts w:ascii="Cambria Math" w:hAnsi="Cambria Math"/>
+                </w:rPr>
+                <m:t>x</m:t>
+              </m:r>
+            </m:e>
+          </m:nary>
+        </m:oMath>
+      </m:oMathPara>
+    </w:p>
+    <w:p>
+      <w:pPr>
+        <w:rPr>
+          <w:rFonts w:eastAsiaTheme="minorEastAsia"/>
+        </w:rPr>
+      </w:pPr>
+      <m:oMathPara>
+        <m:oMath>
+          <m:sSub>
+            <m:sSubPr>
+              <m:ctrlPr>
+                <w:rPr>
+                  <w:rFonts w:ascii="Cambria Math" w:hAnsi="Cambria Math"/>
+                  <w:i/>
+                </w:rPr>
+              </m:ctrlPr>
+            </m:sSubPr>
+            <m:e>
+              <m:r>
+                <w:rPr>
+                  <w:rFonts w:ascii="Cambria Math" w:hAnsi="Cambria Math"/>
+                </w:rPr>
+                <m:t>(m</m:t>
+              </m:r>
+            </m:e>
+            <m:sub>
+              <m:r>
+                <w:rPr>
+                  <w:rFonts w:ascii="Cambria Math" w:hAnsi="Cambria Math"/>
+                </w:rPr>
+                <m:t>1</m:t>
+              </m:r>
+            </m:sub>
+          </m:sSub>
+          <m:r>
+            <w:rPr>
+              <w:rFonts w:ascii="Cambria Math" w:hAnsi="Cambria Math"/>
+            </w:rPr>
+            <m:t>-</m:t>
+          </m:r>
+          <m:sSub>
+            <m:sSubPr>
+              <m:ctrlPr>
+                <w:rPr>
+                  <w:rFonts w:ascii="Cambria Math" w:hAnsi="Cambria Math"/>
+                  <w:i/>
+                </w:rPr>
+              </m:ctrlPr>
+            </m:sSubPr>
+            <m:e>
+              <m:r>
+                <w:rPr>
+                  <w:rFonts w:ascii="Cambria Math" w:hAnsi="Cambria Math"/>
+                </w:rPr>
+                <m:t>m</m:t>
+              </m:r>
+            </m:e>
+            <m:sub>
+              <m:r>
+                <w:rPr>
+                  <w:rFonts w:ascii="Cambria Math" w:hAnsi="Cambria Math"/>
+                </w:rPr>
+                <m:t>0</m:t>
+              </m:r>
+            </m:sub>
+          </m:sSub>
+          <m:r>
+            <w:rPr>
+              <w:rFonts w:ascii="Cambria Math" w:hAnsi="Cambria Math"/>
+            </w:rPr>
+            <m:t>)</m:t>
+          </m:r>
+          <m:d>
+            <m:dPr>
+              <m:ctrlPr>
+                <w:rPr>
+                  <w:rFonts w:ascii="Cambria Math" w:hAnsi="Cambria Math"/>
+                  <w:i/>
+                </w:rPr>
+              </m:ctrlPr>
+            </m:dPr>
+            <m:e>
+              <m:r>
+                <w:rPr>
+                  <w:rFonts w:ascii="Cambria Math" w:hAnsi="Cambria Math"/>
+                </w:rPr>
+                <m:t>s×</m:t>
+              </m:r>
+              <m:r>
+                <m:rPr>
+                  <m:sty m:val="p"/>
+                </m:rPr>
+                <w:rPr>
+                  <w:rFonts w:ascii="Cambria Math" w:hAnsi="Cambria Math"/>
+                </w:rPr>
+                <m:t>log</m:t>
+              </m:r>
+              <m:d>
+                <m:dPr>
+                  <m:ctrlPr>
+                    <w:rPr>
+                      <w:rFonts w:ascii="Cambria Math" w:hAnsi="Cambria Math"/>
+                      <w:i/>
+                    </w:rPr>
+                  </m:ctrlPr>
+                </m:dPr>
+                <m:e>
+                  <m:r>
+                    <w:rPr>
+                      <w:rFonts w:ascii="Cambria Math" w:hAnsi="Cambria Math"/>
+                    </w:rPr>
+                    <m:t>1+</m:t>
+                  </m:r>
+                  <m:r>
+                    <m:rPr>
+                      <m:sty m:val="p"/>
+                    </m:rPr>
+                    <w:rPr>
+                      <w:rFonts w:ascii="Cambria Math" w:hAnsi="Cambria Math"/>
+                    </w:rPr>
+                    <m:t>exp</m:t>
+                  </m:r>
+                  <m:d>
+                    <m:dPr>
+                      <m:ctrlPr>
+                        <w:rPr>
+                          <w:rFonts w:ascii="Cambria Math" w:hAnsi="Cambria Math"/>
+                        </w:rPr>
+                      </m:ctrlPr>
+                    </m:dPr>
+                    <m:e>
+                      <m:f>
+                        <m:fPr>
+                          <m:ctrlPr>
+                            <w:rPr>
+                              <w:rFonts w:ascii="Cambria Math" w:hAnsi="Cambria Math"/>
+                              <w:i/>
+                            </w:rPr>
+                          </m:ctrlPr>
+                        </m:fPr>
+                        <m:num>
+                          <m:r>
+                            <w:rPr>
+                              <w:rFonts w:ascii="Cambria Math" w:hAnsi="Cambria Math"/>
+                            </w:rPr>
+                            <m:t>x-</m:t>
+                          </m:r>
+                          <m:sSub>
+                            <m:sSubPr>
+                              <m:ctrlPr>
+                                <w:rPr>
+                                  <w:rFonts w:ascii="Cambria Math" w:hAnsi="Cambria Math"/>
+                                  <w:i/>
+                                </w:rPr>
+                              </m:ctrlPr>
+                            </m:sSubPr>
+                            <m:e>
+                              <m:r>
+                                <w:rPr>
+                                  <w:rFonts w:ascii="Cambria Math" w:hAnsi="Cambria Math"/>
+                                </w:rPr>
+                                <m:t>x</m:t>
+                              </m:r>
+                            </m:e>
+                            <m:sub>
+                              <m:r>
+                                <w:rPr>
+                                  <w:rFonts w:ascii="Cambria Math" w:hAnsi="Cambria Math"/>
+                                </w:rPr>
+                                <m:t>p</m:t>
+                              </m:r>
+                            </m:sub>
+                          </m:sSub>
+                        </m:num>
+                        <m:den>
+                          <m:r>
+                            <w:rPr>
+                              <w:rFonts w:ascii="Cambria Math" w:hAnsi="Cambria Math"/>
+                            </w:rPr>
+                            <m:t>s</m:t>
+                          </m:r>
+                        </m:den>
+                      </m:f>
+                    </m:e>
+                  </m:d>
+                </m:e>
+              </m:d>
+              <m:r>
+                <w:rPr>
+                  <w:rFonts w:ascii="Cambria Math" w:hAnsi="Cambria Math"/>
+                </w:rPr>
+                <m:t>+</m:t>
+              </m:r>
+              <m:sSub>
+                <m:sSubPr>
+                  <m:ctrlPr>
+                    <w:rPr>
+                      <w:rFonts w:ascii="Cambria Math" w:hAnsi="Cambria Math"/>
+                      <w:i/>
+                    </w:rPr>
+                  </m:ctrlPr>
+                </m:sSubPr>
+                <m:e>
+                  <m:r>
+                    <w:rPr>
+                      <w:rFonts w:ascii="Cambria Math" w:hAnsi="Cambria Math"/>
+                    </w:rPr>
+                    <m:t>x</m:t>
+                  </m:r>
+                </m:e>
+                <m:sub>
+                  <m:r>
+                    <w:rPr>
+                      <w:rFonts w:ascii="Cambria Math" w:hAnsi="Cambria Math"/>
+                    </w:rPr>
+                    <m:t>p</m:t>
+                  </m:r>
+                </m:sub>
+              </m:sSub>
+            </m:e>
+          </m:d>
+          <m:r>
+            <w:rPr>
+              <w:rFonts w:ascii="Cambria Math" w:hAnsi="Cambria Math"/>
+            </w:rPr>
+            <m:t xml:space="preserve">+ </m:t>
+          </m:r>
+          <m:sSub>
+            <m:sSubPr>
+              <m:ctrlPr>
+                <w:rPr>
+                  <w:rFonts w:ascii="Cambria Math" w:hAnsi="Cambria Math"/>
+                  <w:i/>
+                </w:rPr>
+              </m:ctrlPr>
+            </m:sSubPr>
+            <m:e>
+              <m:r>
+                <w:rPr>
+                  <w:rFonts w:ascii="Cambria Math" w:hAnsi="Cambria Math"/>
+                </w:rPr>
+                <m:t>m</m:t>
+              </m:r>
+            </m:e>
+            <m:sub>
+              <m:r>
+                <w:rPr>
+                  <w:rFonts w:ascii="Cambria Math" w:hAnsi="Cambria Math"/>
+                </w:rPr>
+                <m:t>0</m:t>
+              </m:r>
+            </m:sub>
+          </m:sSub>
+          <m:r>
+            <w:rPr>
+              <w:rFonts w:ascii="Cambria Math" w:hAnsi="Cambria Math"/>
+            </w:rPr>
+            <m:t>x</m:t>
+          </m:r>
+        </m:oMath>
+      </m:oMathPara>
+    </w:p>
+    <w:p>
+      <w:pPr>
+        <w:rPr>
+          <w:rFonts w:eastAsiaTheme="minorEastAsia"/>
+        </w:rPr>
+      </w:pPr>
+    </w:p>
+    <w:p>
+      <w:pPr>
+        <w:rPr>
+          <w:rFonts w:eastAsiaTheme="minorEastAsia"/>
+        </w:rPr>
+      </w:pPr>
     </w:p>
     <w:p>
       <w:pPr>

</xml_diff>